<commit_message>
update: address in cv
</commit_message>
<xml_diff>
--- a/assets/celio-dev24.docx
+++ b/assets/celio-dev24.docx
@@ -46,63 +46,25 @@
       </w:pPr>
       <w:r>
         <w:rPr>
-          <w:rtl w:val="0"/>
-        </w:rPr>
-        <w:t xml:space="preserve">+61 455 467 439 | </w:t>
-      </w:r>
-      <w:hyperlink r:id="rId6">
-        <w:r>
-          <w:rPr>
-            <w:color w:val="1155cc"/>
-            <w:u w:val="single"/>
-            <w:rtl w:val="0"/>
-          </w:rPr>
-          <w:t xml:space="preserve">cl.juniorr@gmail.com</w:t>
-        </w:r>
-      </w:hyperlink>
-      <w:r>
-        <w:rPr>
-          <w:rtl w:val="0"/>
-        </w:rPr>
-        <w:t xml:space="preserve"> | </w:t>
-      </w:r>
-      <w:hyperlink r:id="rId7">
-        <w:r>
-          <w:rPr>
-            <w:color w:val="1155cc"/>
-            <w:u w:val="single"/>
-            <w:rtl w:val="0"/>
-          </w:rPr>
-          <w:t xml:space="preserve">https://linkedin.com/in/celiovjunior</w:t>
-        </w:r>
-      </w:hyperlink>
-      <w:r>
-        <w:rPr>
-          <w:rtl w:val="0"/>
-        </w:rPr>
-        <w:t xml:space="preserve"> </w:t>
-      </w:r>
-    </w:p>
-    <w:p>
-      <w:pPr>
-        <w:spacing w:line="240" w:lineRule="auto"/>
-        <w:rPr>
           <w:b w:val="1"/>
           <w:sz w:val="20"/>
           <w:szCs w:val="20"/>
-        </w:rPr>
-      </w:pPr>
-      <w:r>
-        <w:rPr>
-          <w:rtl w:val="0"/>
-        </w:rPr>
-      </w:r>
-    </w:p>
-    <w:p>
-      <w:pPr>
-        <w:spacing w:line="240" w:lineRule="auto"/>
-        <w:rPr/>
-      </w:pPr>
+          <w:rtl w:val="0"/>
+        </w:rPr>
+        <w:t xml:space="preserve">Phone</w:t>
+      </w:r>
+      <w:r>
+        <w:rPr>
+          <w:rtl w:val="0"/>
+        </w:rPr>
+        <w:t xml:space="preserve">: </w:t>
+      </w:r>
+      <w:r>
+        <w:rPr>
+          <w:rtl w:val="0"/>
+        </w:rPr>
+        <w:t xml:space="preserve">+61 455 467 439 | </w:t>
+      </w:r>
       <w:r>
         <w:rPr>
           <w:b w:val="1"/>
@@ -110,9 +72,68 @@
           <w:szCs w:val="20"/>
           <w:rtl w:val="0"/>
         </w:rPr>
+        <w:t xml:space="preserve">Address</w:t>
+      </w:r>
+      <w:r>
+        <w:rPr>
+          <w:rtl w:val="0"/>
+        </w:rPr>
+        <w:t xml:space="preserve">: Darwin, NT, Australia |</w:t>
+      </w:r>
+      <w:r>
+        <w:rPr>
+          <w:sz w:val="20"/>
+          <w:szCs w:val="20"/>
+          <w:rtl w:val="0"/>
+        </w:rPr>
+        <w:t xml:space="preserve"> </w:t>
+      </w:r>
+      <w:r>
+        <w:rPr>
+          <w:b w:val="1"/>
+          <w:sz w:val="20"/>
+          <w:szCs w:val="20"/>
+          <w:rtl w:val="0"/>
+        </w:rPr>
+        <w:t xml:space="preserve">E-mail</w:t>
+      </w:r>
+      <w:r>
+        <w:rPr>
+          <w:rtl w:val="0"/>
+        </w:rPr>
+        <w:t xml:space="preserve">: cl.juniorr@gmail.com </w:t>
+      </w:r>
+    </w:p>
+    <w:p>
+      <w:pPr>
+        <w:spacing w:line="240" w:lineRule="auto"/>
+        <w:rPr>
+          <w:b w:val="1"/>
+          <w:sz w:val="20"/>
+          <w:szCs w:val="20"/>
+        </w:rPr>
+      </w:pPr>
+      <w:r>
+        <w:rPr>
+          <w:rtl w:val="0"/>
+        </w:rPr>
+      </w:r>
+    </w:p>
+    <w:p>
+      <w:pPr>
+        <w:spacing w:line="240" w:lineRule="auto"/>
+        <w:rPr/>
+      </w:pPr>
+      <w:r>
+        <w:rPr>
+          <w:b w:val="1"/>
+          <w:sz w:val="20"/>
+          <w:szCs w:val="20"/>
+          <w:rtl w:val="0"/>
+        </w:rPr>
         <w:t xml:space="preserve">Portfolio: </w:t>
       </w:r>
-      <w:hyperlink r:id="rId8">
+      <w:hyperlink r:id="rId6">
         <w:r>
           <w:rPr>
             <w:color w:val="1155cc"/>
@@ -131,6 +152,42 @@
     <w:p>
       <w:pPr>
         <w:spacing w:line="240" w:lineRule="auto"/>
+        <w:rPr/>
+      </w:pPr>
+      <w:r>
+        <w:rPr>
+          <w:b w:val="1"/>
+          <w:sz w:val="20"/>
+          <w:szCs w:val="20"/>
+          <w:rtl w:val="0"/>
+        </w:rPr>
+        <w:t xml:space="preserve">Linkedin</w:t>
+      </w:r>
+      <w:r>
+        <w:rPr>
+          <w:rtl w:val="0"/>
+        </w:rPr>
+        <w:t xml:space="preserve">: </w:t>
+      </w:r>
+      <w:hyperlink r:id="rId7">
+        <w:r>
+          <w:rPr>
+            <w:color w:val="1155cc"/>
+            <w:u w:val="single"/>
+            <w:rtl w:val="0"/>
+          </w:rPr>
+          <w:t xml:space="preserve">Celio Viana da Silva Junior | LinkedIn</w:t>
+        </w:r>
+      </w:hyperlink>
+      <w:r>
+        <w:rPr>
+          <w:rtl w:val="0"/>
+        </w:rPr>
+      </w:r>
+    </w:p>
+    <w:p>
+      <w:pPr>
+        <w:spacing w:line="240" w:lineRule="auto"/>
         <w:rPr>
           <w:sz w:val="24"/>
           <w:szCs w:val="24"/>
@@ -145,7 +202,7 @@
         </w:rPr>
         <w:t xml:space="preserve">Github: </w:t>
       </w:r>
-      <w:hyperlink r:id="rId9">
+      <w:hyperlink r:id="rId8">
         <w:r>
           <w:rPr>
             <w:color w:val="1155cc"/>
@@ -790,28 +847,6 @@
           <w:rtl w:val="0"/>
         </w:rPr>
         <w:t xml:space="preserve">Addition of new features like pagination, search filtering and social media feed,</w:t>
-      </w:r>
-    </w:p>
-    <w:p>
-      <w:pPr>
-        <w:numPr>
-          <w:ilvl w:val="0"/>
-          <w:numId w:val="3"/>
-        </w:numPr>
-        <w:spacing w:line="240" w:lineRule="auto"/>
-        <w:ind w:left="720" w:hanging="360"/>
-        <w:rPr>
-          <w:sz w:val="22"/>
-          <w:szCs w:val="22"/>
-          <w:highlight w:val="white"/>
-        </w:rPr>
-      </w:pPr>
-      <w:r>
-        <w:rPr>
-          <w:highlight w:val="white"/>
-          <w:rtl w:val="0"/>
-        </w:rPr>
-        <w:t xml:space="preserve">Debugging and bug fixing,</w:t>
       </w:r>
     </w:p>
     <w:p>

</xml_diff>